<commit_message>
lista hasta gramatica de funciones
</commit_message>
<xml_diff>
--- a/Resumen Alejandro Davila.docx
+++ b/Resumen Alejandro Davila.docx
@@ -5,10 +5,183 @@
     <w:p>
       <w:pPr>
         <w:pStyle w:val="Normal"/>
-        <w:rPr/>
-      </w:pPr>
-      <w:r>
-        <w:rPr/>
+        <w:rPr>
+          <w:b/>
+          <w:b/>
+          <w:bCs/>
+        </w:rPr>
+      </w:pPr>
+      <w:r>
+        <w:rPr>
+          <w:b/>
+          <w:bCs/>
+        </w:rPr>
+        <w:t>Lenguajes regulares</w:t>
+      </w:r>
+    </w:p>
+    <w:p>
+      <w:pPr>
+        <w:pStyle w:val="Normal"/>
+        <w:rPr>
+          <w:b/>
+          <w:b/>
+          <w:bCs/>
+        </w:rPr>
+      </w:pPr>
+      <w:r>
+        <w:rPr>
+          <w:b/>
+          <w:bCs/>
+        </w:rPr>
+      </w:r>
+    </w:p>
+    <w:p>
+      <w:pPr>
+        <w:pStyle w:val="Normal"/>
+        <w:rPr>
+          <w:b w:val="false"/>
+          <w:b w:val="false"/>
+          <w:bCs w:val="false"/>
+        </w:rPr>
+      </w:pPr>
+      <w:r>
+        <w:rPr>
+          <w:b w:val="false"/>
+          <w:bCs w:val="false"/>
+        </w:rPr>
+        <w:t>Si bien los lenguajes regulares son muy útiles, son los menos completos y funcionales.</w:t>
+      </w:r>
+    </w:p>
+    <w:p>
+      <w:pPr>
+        <w:pStyle w:val="Normal"/>
+        <w:rPr>
+          <w:b w:val="false"/>
+          <w:b w:val="false"/>
+          <w:bCs w:val="false"/>
+        </w:rPr>
+      </w:pPr>
+      <w:r>
+        <w:rPr>
+          <w:b w:val="false"/>
+          <w:bCs w:val="false"/>
+        </w:rPr>
+      </w:r>
+    </w:p>
+    <w:p>
+      <w:pPr>
+        <w:pStyle w:val="Normal"/>
+        <w:rPr>
+          <w:b w:val="false"/>
+          <w:b w:val="false"/>
+          <w:bCs w:val="false"/>
+        </w:rPr>
+      </w:pPr>
+      <w:r>
+        <w:rPr>
+          <w:b w:val="false"/>
+          <w:bCs w:val="false"/>
+        </w:rPr>
+        <w:t>Las gramáticas de if, por ejemplo, no pueden representarse por lenguajes regulares.</w:t>
+      </w:r>
+    </w:p>
+    <w:p>
+      <w:pPr>
+        <w:pStyle w:val="Normal"/>
+        <w:rPr>
+          <w:b w:val="false"/>
+          <w:b w:val="false"/>
+          <w:bCs w:val="false"/>
+        </w:rPr>
+      </w:pPr>
+      <w:r>
+        <w:rPr>
+          <w:b w:val="false"/>
+          <w:bCs w:val="false"/>
+        </w:rPr>
+      </w:r>
+    </w:p>
+    <w:p>
+      <w:pPr>
+        <w:pStyle w:val="Normal"/>
+        <w:rPr>
+          <w:b w:val="false"/>
+          <w:b w:val="false"/>
+          <w:bCs w:val="false"/>
+        </w:rPr>
+      </w:pPr>
+      <w:r>
+        <w:rPr>
+          <w:b w:val="false"/>
+          <w:bCs w:val="false"/>
+        </w:rPr>
+        <w:t>En general, es muy difícil que los autómatas finitos puedan contar la cantidad de caracteres que procesan.</w:t>
+      </w:r>
+    </w:p>
+    <w:p>
+      <w:pPr>
+        <w:pStyle w:val="Normal"/>
+        <w:rPr>
+          <w:b w:val="false"/>
+          <w:b w:val="false"/>
+          <w:bCs w:val="false"/>
+        </w:rPr>
+      </w:pPr>
+      <w:r>
+        <w:rPr>
+          <w:b w:val="false"/>
+          <w:bCs w:val="false"/>
+        </w:rPr>
+      </w:r>
+    </w:p>
+    <w:p>
+      <w:pPr>
+        <w:pStyle w:val="Normal"/>
+        <w:rPr>
+          <w:b w:val="false"/>
+          <w:b w:val="false"/>
+          <w:bCs w:val="false"/>
+        </w:rPr>
+      </w:pPr>
+      <w:r>
+        <w:rPr>
+          <w:b w:val="false"/>
+          <w:bCs w:val="false"/>
+        </w:rPr>
+        <w:t>El parser recibe los tokens del lexer, y devuelve un parsing tree del programa.</w:t>
+      </w:r>
+    </w:p>
+    <w:p>
+      <w:pPr>
+        <w:pStyle w:val="Normal"/>
+        <w:rPr>
+          <w:b w:val="false"/>
+          <w:b w:val="false"/>
+          <w:bCs w:val="false"/>
+        </w:rPr>
+      </w:pPr>
+      <w:r>
+        <w:rPr>
+          <w:b w:val="false"/>
+          <w:bCs w:val="false"/>
+        </w:rPr>
+      </w:r>
+    </w:p>
+    <w:p>
+      <w:pPr>
+        <w:pStyle w:val="Normal"/>
+        <w:rPr>
+          <w:b w:val="false"/>
+          <w:b w:val="false"/>
+          <w:bCs w:val="false"/>
+        </w:rPr>
+      </w:pPr>
+      <w:r>
+        <w:rPr>
+          <w:b w:val="false"/>
+          <w:bCs w:val="false"/>
+        </w:rPr>
+        <w:t xml:space="preserve">El lexer recibe String de caracteres, y devuelve un String </w:t>
       </w:r>
     </w:p>
     <w:sectPr>
@@ -18,6 +191,7 @@
       <w:pgNumType w:fmt="decimal"/>
       <w:formProt w:val="false"/>
       <w:textDirection w:val="lrTb"/>
+      <w:docGrid w:type="default" w:linePitch="100" w:charSpace="0"/>
     </w:sectPr>
   </w:body>
 </w:document>
@@ -30,15 +204,12 @@
       <w:rPr>
         <w:rFonts w:ascii="Liberation Serif" w:hAnsi="Liberation Serif" w:eastAsia="Noto Sans CJK SC Regular" w:cs="Lohit Devanagari"/>
         <w:kern w:val="2"/>
-        <w:sz w:val="24"/>
         <w:szCs w:val="24"/>
         <w:lang w:val="es-HN" w:eastAsia="zh-CN" w:bidi="hi-IN"/>
       </w:rPr>
     </w:rPrDefault>
     <w:pPrDefault>
-      <w:pPr>
-        <w:widowControl/>
-      </w:pPr>
+      <w:pPr/>
     </w:pPrDefault>
   </w:docDefaults>
   <w:style w:type="paragraph" w:styleId="Normal">
@@ -46,10 +217,12 @@
     <w:qFormat/>
     <w:pPr>
       <w:widowControl/>
+      <w:bidi w:val="0"/>
+      <w:jc w:val="left"/>
     </w:pPr>
     <w:rPr>
       <w:rFonts w:ascii="Liberation Serif" w:hAnsi="Liberation Serif" w:eastAsia="Noto Sans CJK SC Regular" w:cs="Lohit Devanagari"/>
-      <w:color w:val="auto"/>
+      <w:color w:val="00000A"/>
       <w:kern w:val="2"/>
       <w:sz w:val="24"/>
       <w:szCs w:val="24"/>

</xml_diff>